<commit_message>
Ispravljen ssu za uclanjenje igraca u klub
</commit_message>
<xml_diff>
--- a/Faza 2/SSU Zahtev za učlanjenje u klub.docx
+++ b/Faza 2/SSU Zahtev za učlanjenje u klub.docx
@@ -439,6 +439,13 @@
                 <w:szCs w:val="24"/>
               </w:rPr>
             </w:pPr>
+            <w:r>
+              <w:rPr>
+                <w:sz w:val="24"/>
+                <w:szCs w:val="24"/>
+              </w:rPr>
+              <w:t>28.03.2020.</w:t>
+            </w:r>
           </w:p>
         </w:tc>
         <w:tc>
@@ -452,6 +459,13 @@
                 <w:szCs w:val="24"/>
               </w:rPr>
             </w:pPr>
+            <w:r>
+              <w:rPr>
+                <w:sz w:val="24"/>
+                <w:szCs w:val="24"/>
+              </w:rPr>
+              <w:t>1.1</w:t>
+            </w:r>
           </w:p>
         </w:tc>
         <w:tc>
@@ -466,6 +480,14 @@
                 <w:lang w:val="sr-Latn-RS"/>
               </w:rPr>
             </w:pPr>
+            <w:r>
+              <w:rPr>
+                <w:sz w:val="24"/>
+                <w:szCs w:val="24"/>
+                <w:lang w:val="sr-Latn-RS"/>
+              </w:rPr>
+              <w:t>Izmena post uslova</w:t>
+            </w:r>
           </w:p>
         </w:tc>
         <w:tc>
@@ -477,8 +499,24 @@
               <w:rPr>
                 <w:sz w:val="24"/>
                 <w:szCs w:val="24"/>
+                <w:lang w:val="en-GB"/>
               </w:rPr>
             </w:pPr>
+            <w:r>
+              <w:rPr>
+                <w:sz w:val="24"/>
+                <w:szCs w:val="24"/>
+              </w:rPr>
+              <w:t xml:space="preserve">Nikola </w:t>
+            </w:r>
+            <w:r>
+              <w:rPr>
+                <w:sz w:val="24"/>
+                <w:szCs w:val="24"/>
+                <w:lang w:val="sr-Latn-RS"/>
+              </w:rPr>
+              <w:t>Babić</w:t>
+            </w:r>
           </w:p>
         </w:tc>
       </w:tr>
@@ -2297,21 +2335,7 @@
           <w:sz w:val="24"/>
           <w:szCs w:val="24"/>
         </w:rPr>
-        <w:t xml:space="preserve">Igrač bira opciju da </w:t>
-      </w:r>
-      <w:r>
-        <w:rPr>
-          <w:sz w:val="24"/>
-          <w:szCs w:val="24"/>
-        </w:rPr>
-        <w:t>klubu</w:t>
-      </w:r>
-      <w:r>
-        <w:rPr>
-          <w:sz w:val="24"/>
-          <w:szCs w:val="24"/>
-        </w:rPr>
-        <w:t xml:space="preserve"> pošalje zahtev za učlanjenje</w:t>
+        <w:t>Igrač bira opciju da klubu pošalje zahtev za učlanjenje</w:t>
       </w:r>
     </w:p>
     <w:p>
@@ -2440,28 +2464,36 @@
       <w:r>
         <w:t>Igrač nije učlanjen ni u jedan klub.</w:t>
       </w:r>
-      <w:bookmarkStart w:id="10" w:name="_GoBack"/>
+    </w:p>
+    <w:p>
+      <w:pPr>
+        <w:pStyle w:val="Heading2"/>
+      </w:pPr>
+      <w:bookmarkStart w:id="10" w:name="_Toc34335032"/>
+      <w:r>
+        <w:t>Posledice</w:t>
+      </w:r>
       <w:bookmarkEnd w:id="10"/>
     </w:p>
     <w:p>
       <w:pPr>
-        <w:pStyle w:val="Heading2"/>
-      </w:pPr>
-      <w:bookmarkStart w:id="11" w:name="_Toc34335032"/>
-      <w:r>
-        <w:t>Posledice</w:t>
-      </w:r>
+        <w:ind w:left="576"/>
+        <w:rPr>
+          <w:lang w:val="sr-Latn-RS"/>
+        </w:rPr>
+      </w:pPr>
+      <w:r>
+        <w:t>Baza se a</w:t>
+      </w:r>
+      <w:r>
+        <w:rPr>
+          <w:lang w:val="sr-Latn-RS"/>
+        </w:rPr>
+        <w:t>žurira i dopunjava informacijama sa poslatim zahtevom.</w:t>
+      </w:r>
+      <w:bookmarkStart w:id="11" w:name="_GoBack"/>
       <w:bookmarkEnd w:id="11"/>
     </w:p>
-    <w:p>
-      <w:pPr>
-        <w:ind w:left="576"/>
-      </w:pPr>
-      <w:r>
-        <w:t>Nema</w:t>
-      </w:r>
-    </w:p>
-    <w:p/>
     <w:sectPr>
       <w:headerReference w:type="default" r:id="rId8"/>
       <w:footerReference w:type="default" r:id="rId9"/>
@@ -4057,7 +4089,7 @@
 </file>
 
 <file path=customXml/itemProps1.xml><?xml version="1.0" encoding="utf-8"?>
-<ds:datastoreItem xmlns:ds="http://schemas.openxmlformats.org/officeDocument/2006/customXml" ds:itemID="{F084FF51-1B28-4577-AA3B-7C8E9680F3D9}">
+<ds:datastoreItem xmlns:ds="http://schemas.openxmlformats.org/officeDocument/2006/customXml" ds:itemID="{F2DEB2D2-CDC4-49D3-A3E6-4A0F35898634}">
   <ds:schemaRefs>
     <ds:schemaRef ds:uri="http://schemas.openxmlformats.org/officeDocument/2006/bibliography"/>
   </ds:schemaRefs>

</xml_diff>